<commit_message>
Weekplanning voor volgende week is wat uitgebreid
</commit_message>
<xml_diff>
--- a/Planning/Concept - presentatie 1/1_Voorstellen.docx
+++ b/Planning/Concept - presentatie 1/1_Voorstellen.docx
@@ -35,7 +35,6 @@
         <w:jc w:val="left"/>
         <w:rPr>
           <w:rFonts w:ascii="Calibri" w:hAnsi="Calibri" w:cs="Calibri" w:eastAsia="Calibri"/>
-          <w:b/>
           <w:color w:val="auto"/>
           <w:spacing w:val="0"/>
           <w:position w:val="0"/>
@@ -146,32 +145,6 @@
         <w:jc w:val="left"/>
         <w:rPr>
           <w:rFonts w:ascii="Calibri" w:hAnsi="Calibri" w:cs="Calibri" w:eastAsia="Calibri"/>
-          <w:color w:val="auto"/>
-          <w:spacing w:val="0"/>
-          <w:position w:val="0"/>
-          <w:sz w:val="22"/>
-          <w:shd w:fill="auto" w:val="clear"/>
-        </w:rPr>
-      </w:pPr>
-      <w:r>
-        <w:rPr>
-          <w:rFonts w:ascii="Calibri" w:hAnsi="Calibri" w:cs="Calibri" w:eastAsia="Calibri"/>
-          <w:color w:val="auto"/>
-          <w:spacing w:val="0"/>
-          <w:position w:val="0"/>
-          <w:sz w:val="22"/>
-          <w:shd w:fill="auto" w:val="clear"/>
-        </w:rPr>
-        <w:t xml:space="preserve">Dan Sascha concept uitleggen</w:t>
-      </w:r>
-    </w:p>
-    <w:p>
-      <w:pPr>
-        <w:spacing w:before="0" w:after="200" w:line="276"/>
-        <w:ind w:right="0" w:left="0" w:firstLine="0"/>
-        <w:jc w:val="left"/>
-        <w:rPr>
-          <w:rFonts w:ascii="Calibri" w:hAnsi="Calibri" w:cs="Calibri" w:eastAsia="Calibri"/>
           <w:b/>
           <w:color w:val="auto"/>
           <w:spacing w:val="0"/>

</xml_diff>